<commit_message>
Atualização do caso de uso. Resolved #115
</commit_message>
<xml_diff>
--- a/Requisitos/Requisitos_Funcionais-PetLife.docx
+++ b/Requisitos/Requisitos_Funcionais-PetLife.docx
@@ -1664,15 +1664,23 @@
           <w:sz w:val="24"/>
           <w:szCs w:val="24"/>
         </w:rPr>
-        <w:t xml:space="preserve"> – </w:t>
-      </w:r>
-      <w:r>
-        <w:rPr>
-          <w:rFonts w:ascii="Times New Roman" w:eastAsia="Calibri" w:hAnsi="Times New Roman" w:cs="Times New Roman"/>
-          <w:sz w:val="24"/>
-          <w:szCs w:val="24"/>
-        </w:rPr>
-        <w:t>Manter vendas</w:t>
+        <w:t xml:space="preserve"> –</w:t>
+      </w:r>
+      <w:r>
+        <w:rPr>
+          <w:rFonts w:ascii="Times New Roman" w:eastAsia="Calibri" w:hAnsi="Times New Roman" w:cs="Times New Roman"/>
+          <w:sz w:val="24"/>
+          <w:szCs w:val="24"/>
+        </w:rPr>
+        <w:t xml:space="preserve"> Gerir</w:t>
+      </w:r>
+      <w:r>
+        <w:rPr>
+          <w:rFonts w:ascii="Times New Roman" w:eastAsia="Calibri" w:hAnsi="Times New Roman" w:cs="Times New Roman"/>
+          <w:sz w:val="24"/>
+          <w:szCs w:val="24"/>
+        </w:rPr>
+        <w:t xml:space="preserve"> vendas</w:t>
       </w:r>
     </w:p>
     <w:p>
@@ -1773,7 +1781,154 @@
           <w:sz w:val="24"/>
           <w:szCs w:val="24"/>
         </w:rPr>
-        <w:t xml:space="preserve"> – Mostrar vendas separadas por categorias</w:t>
+        <w:t xml:space="preserve"> </w:t>
+      </w:r>
+      <w:bookmarkStart w:id="0" w:name="_Hlk143980482"/>
+      <w:r>
+        <w:rPr>
+          <w:rFonts w:ascii="Times New Roman" w:eastAsia="Calibri" w:hAnsi="Times New Roman" w:cs="Times New Roman"/>
+          <w:sz w:val="24"/>
+          <w:szCs w:val="24"/>
+        </w:rPr>
+        <w:t xml:space="preserve">– </w:t>
+      </w:r>
+      <w:bookmarkEnd w:id="0"/>
+      <w:r>
+        <w:rPr>
+          <w:rFonts w:ascii="Times New Roman" w:eastAsia="Calibri" w:hAnsi="Times New Roman" w:cs="Times New Roman"/>
+          <w:sz w:val="24"/>
+          <w:szCs w:val="24"/>
+        </w:rPr>
+        <w:t>Realizar pedido</w:t>
+      </w:r>
+    </w:p>
+    <w:p>
+      <w:pPr>
+        <w:suppressAutoHyphens/>
+        <w:rPr>
+          <w:rFonts w:ascii="Times New Roman" w:eastAsia="Calibri" w:hAnsi="Times New Roman" w:cs="Times New Roman"/>
+          <w:sz w:val="24"/>
+          <w:szCs w:val="24"/>
+        </w:rPr>
+      </w:pPr>
+      <w:r>
+        <w:rPr>
+          <w:rFonts w:ascii="Times New Roman" w:eastAsia="Calibri" w:hAnsi="Times New Roman" w:cs="Times New Roman"/>
+          <w:sz w:val="24"/>
+          <w:szCs w:val="24"/>
+        </w:rPr>
+        <w:tab/>
+      </w:r>
+      <w:r>
+        <w:rPr>
+          <w:rFonts w:ascii="Times New Roman" w:eastAsia="Calibri" w:hAnsi="Times New Roman" w:cs="Times New Roman"/>
+          <w:sz w:val="24"/>
+          <w:szCs w:val="24"/>
+        </w:rPr>
+        <w:tab/>
+        <w:t xml:space="preserve">R25 </w:t>
+      </w:r>
+      <w:r>
+        <w:rPr>
+          <w:rFonts w:ascii="Times New Roman" w:eastAsia="Calibri" w:hAnsi="Times New Roman" w:cs="Times New Roman"/>
+          <w:sz w:val="24"/>
+          <w:szCs w:val="24"/>
+        </w:rPr>
+        <w:t>–</w:t>
+      </w:r>
+      <w:r>
+        <w:rPr>
+          <w:rFonts w:ascii="Times New Roman" w:eastAsia="Calibri" w:hAnsi="Times New Roman" w:cs="Times New Roman"/>
+          <w:sz w:val="24"/>
+          <w:szCs w:val="24"/>
+        </w:rPr>
+        <w:t xml:space="preserve"> Aceitar pedido</w:t>
+      </w:r>
+    </w:p>
+    <w:p>
+      <w:pPr>
+        <w:suppressAutoHyphens/>
+        <w:rPr>
+          <w:rFonts w:ascii="Times New Roman" w:eastAsia="Calibri" w:hAnsi="Times New Roman" w:cs="Times New Roman"/>
+          <w:sz w:val="24"/>
+          <w:szCs w:val="24"/>
+        </w:rPr>
+      </w:pPr>
+      <w:r>
+        <w:rPr>
+          <w:rFonts w:ascii="Times New Roman" w:eastAsia="Calibri" w:hAnsi="Times New Roman" w:cs="Times New Roman"/>
+          <w:sz w:val="24"/>
+          <w:szCs w:val="24"/>
+        </w:rPr>
+        <w:tab/>
+      </w:r>
+      <w:r>
+        <w:rPr>
+          <w:rFonts w:ascii="Times New Roman" w:eastAsia="Calibri" w:hAnsi="Times New Roman" w:cs="Times New Roman"/>
+          <w:sz w:val="24"/>
+          <w:szCs w:val="24"/>
+        </w:rPr>
+        <w:tab/>
+        <w:t xml:space="preserve">R26 </w:t>
+      </w:r>
+      <w:r>
+        <w:rPr>
+          <w:rFonts w:ascii="Times New Roman" w:eastAsia="Calibri" w:hAnsi="Times New Roman" w:cs="Times New Roman"/>
+          <w:sz w:val="24"/>
+          <w:szCs w:val="24"/>
+        </w:rPr>
+        <w:t>–</w:t>
+      </w:r>
+      <w:r>
+        <w:rPr>
+          <w:rFonts w:ascii="Times New Roman" w:eastAsia="Calibri" w:hAnsi="Times New Roman" w:cs="Times New Roman"/>
+          <w:sz w:val="24"/>
+          <w:szCs w:val="24"/>
+        </w:rPr>
+        <w:t xml:space="preserve"> Recusar pedido</w:t>
+      </w:r>
+    </w:p>
+    <w:p>
+      <w:pPr>
+        <w:suppressAutoHyphens/>
+        <w:rPr>
+          <w:rFonts w:ascii="Times New Roman" w:eastAsia="Calibri" w:hAnsi="Times New Roman" w:cs="Times New Roman"/>
+          <w:sz w:val="24"/>
+          <w:szCs w:val="24"/>
+        </w:rPr>
+      </w:pPr>
+      <w:r>
+        <w:rPr>
+          <w:rFonts w:ascii="Times New Roman" w:eastAsia="Calibri" w:hAnsi="Times New Roman" w:cs="Times New Roman"/>
+          <w:sz w:val="24"/>
+          <w:szCs w:val="24"/>
+        </w:rPr>
+        <w:tab/>
+      </w:r>
+      <w:r>
+        <w:rPr>
+          <w:rFonts w:ascii="Times New Roman" w:eastAsia="Calibri" w:hAnsi="Times New Roman" w:cs="Times New Roman"/>
+          <w:sz w:val="24"/>
+          <w:szCs w:val="24"/>
+        </w:rPr>
+        <w:tab/>
+        <w:t xml:space="preserve">R27 </w:t>
+      </w:r>
+      <w:r>
+        <w:rPr>
+          <w:rFonts w:ascii="Times New Roman" w:eastAsia="Calibri" w:hAnsi="Times New Roman" w:cs="Times New Roman"/>
+          <w:sz w:val="24"/>
+          <w:szCs w:val="24"/>
+        </w:rPr>
+        <w:t>–</w:t>
+      </w:r>
+      <w:r>
+        <w:rPr>
+          <w:rFonts w:ascii="Times New Roman" w:eastAsia="Calibri" w:hAnsi="Times New Roman" w:cs="Times New Roman"/>
+          <w:sz w:val="24"/>
+          <w:szCs w:val="24"/>
+        </w:rPr>
+        <w:t xml:space="preserve"> Mostrar pedidos</w:t>
       </w:r>
     </w:p>
     <w:p>

</xml_diff>